<commit_message>
Got player controls and movement and jump working.
</commit_message>
<xml_diff>
--- a/specs/Level Encoding.docx
+++ b/specs/Level Encoding.docx
@@ -31,6 +31,8 @@
           <w:rFonts w:ascii="Courier New" w:hAnsi="Courier New" w:cs="Courier New"/>
         </w:rPr>
       </w:pPr>
+      <w:proofErr w:type="spellStart"/>
+      <w:proofErr w:type="gramStart"/>
       <w:r>
         <w:rPr>
           <w:rFonts w:ascii="Courier New" w:hAnsi="Courier New" w:cs="Courier New"/>
@@ -49,11 +51,19 @@
         </w:rPr>
         <w:t>x</w:t>
       </w:r>
+      <w:proofErr w:type="spellEnd"/>
+      <w:proofErr w:type="gramEnd"/>
       <w:r>
         <w:rPr>
           <w:rFonts w:ascii="Courier New" w:hAnsi="Courier New" w:cs="Courier New"/>
         </w:rPr>
         <w:br/>
+      </w:r>
+      <w:proofErr w:type="spellStart"/>
+      <w:r>
+        <w:rPr>
+          <w:rFonts w:ascii="Courier New" w:hAnsi="Courier New" w:cs="Courier New"/>
+        </w:rPr>
         <w:t>x</w:t>
       </w:r>
       <w:r>
@@ -80,27 +90,64 @@
         </w:rPr>
         <w:t>x</w:t>
       </w:r>
+      <w:proofErr w:type="spellEnd"/>
       <w:r>
         <w:rPr>
           <w:rFonts w:ascii="Courier New" w:hAnsi="Courier New" w:cs="Courier New"/>
         </w:rPr>
         <w:br/>
-        <w:t>x      x</w:t>
-      </w:r>
+        <w:t xml:space="preserve">x      </w:t>
+      </w:r>
+      <w:proofErr w:type="spellStart"/>
+      <w:r>
+        <w:rPr>
+          <w:rFonts w:ascii="Courier New" w:hAnsi="Courier New" w:cs="Courier New"/>
+        </w:rPr>
+        <w:t>x</w:t>
+      </w:r>
+      <w:proofErr w:type="spellEnd"/>
       <w:r>
         <w:rPr>
           <w:rFonts w:ascii="Courier New" w:hAnsi="Courier New" w:cs="Courier New"/>
         </w:rPr>
         <w:br/>
-        <w:t>x      x</w:t>
-      </w:r>
+      </w:r>
+      <w:proofErr w:type="spellStart"/>
+      <w:r>
+        <w:rPr>
+          <w:rFonts w:ascii="Courier New" w:hAnsi="Courier New" w:cs="Courier New"/>
+        </w:rPr>
+        <w:t>x</w:t>
+      </w:r>
+      <w:proofErr w:type="spellEnd"/>
+      <w:r>
+        <w:rPr>
+          <w:rFonts w:ascii="Courier New" w:hAnsi="Courier New" w:cs="Courier New"/>
+        </w:rPr>
+        <w:t xml:space="preserve">      </w:t>
+      </w:r>
+      <w:proofErr w:type="spellStart"/>
+      <w:r>
+        <w:rPr>
+          <w:rFonts w:ascii="Courier New" w:hAnsi="Courier New" w:cs="Courier New"/>
+        </w:rPr>
+        <w:t>x</w:t>
+      </w:r>
+      <w:proofErr w:type="spellEnd"/>
       <w:r>
         <w:rPr>
           <w:rFonts w:ascii="Courier New" w:hAnsi="Courier New" w:cs="Courier New"/>
         </w:rPr>
         <w:br/>
-        <w:t xml:space="preserve">x </w:t>
-      </w:r>
+      </w:r>
+      <w:proofErr w:type="spellStart"/>
+      <w:r>
+        <w:rPr>
+          <w:rFonts w:ascii="Courier New" w:hAnsi="Courier New" w:cs="Courier New"/>
+        </w:rPr>
+        <w:t>x</w:t>
+      </w:r>
+      <w:proofErr w:type="spellEnd"/>
       <w:r>
         <w:rPr>
           <w:rFonts w:ascii="Courier New" w:hAnsi="Courier New" w:cs="Courier New"/>
@@ -111,6 +158,12 @@
         <w:rPr>
           <w:rFonts w:ascii="Courier New" w:hAnsi="Courier New" w:cs="Courier New"/>
         </w:rPr>
+        <w:t xml:space="preserve"> </w:t>
+      </w:r>
+      <w:r>
+        <w:rPr>
+          <w:rFonts w:ascii="Courier New" w:hAnsi="Courier New" w:cs="Courier New"/>
+        </w:rPr>
         <w:t>#</w:t>
       </w:r>
       <w:r>
@@ -130,8 +183,15 @@
           <w:rFonts w:ascii="Courier New" w:hAnsi="Courier New" w:cs="Courier New"/>
         </w:rPr>
         <w:br/>
+      </w:r>
+      <w:proofErr w:type="spellStart"/>
+      <w:r>
+        <w:rPr>
+          <w:rFonts w:ascii="Courier New" w:hAnsi="Courier New" w:cs="Courier New"/>
+        </w:rPr>
         <w:t>xxxxxxxx</w:t>
       </w:r>
+      <w:proofErr w:type="spellEnd"/>
     </w:p>
     <w:p>
       <w:r>
@@ -178,75 +238,60 @@
           <w:rFonts w:ascii="Courier New" w:hAnsi="Courier New" w:cs="Courier New"/>
         </w:rPr>
         <w:br/>
-        <w:t>x</w:t>
-      </w:r>
-      <w:r>
-        <w:rPr>
-          <w:rFonts w:ascii="Courier New" w:hAnsi="Courier New" w:cs="Courier New"/>
-        </w:rPr>
-        <w:t>w=6</w:t>
-      </w:r>
-      <w:r>
-        <w:rPr>
-          <w:rFonts w:ascii="Courier New" w:hAnsi="Courier New" w:cs="Courier New"/>
-        </w:rPr>
-        <w:t>x</w:t>
+      </w:r>
+      <w:proofErr w:type="spellStart"/>
+      <w:r>
+        <w:rPr>
+          <w:rFonts w:ascii="Courier New" w:hAnsi="Courier New" w:cs="Courier New"/>
+        </w:rPr>
+        <w:t>xw</w:t>
+      </w:r>
+      <w:proofErr w:type="spellEnd"/>
+      <w:r>
+        <w:rPr>
+          <w:rFonts w:ascii="Courier New" w:hAnsi="Courier New" w:cs="Courier New"/>
+        </w:rPr>
+        <w:t>=6x</w:t>
       </w:r>
       <w:r>
         <w:rPr>
           <w:rFonts w:ascii="Courier New" w:hAnsi="Courier New" w:cs="Courier New"/>
         </w:rPr>
         <w:br/>
-        <w:t xml:space="preserve">x </w:t>
-      </w:r>
-      <w:r>
-        <w:rPr>
-          <w:rFonts w:ascii="Courier New" w:hAnsi="Courier New" w:cs="Courier New"/>
-        </w:rPr>
-        <w:t>=6</w:t>
-      </w:r>
-      <w:r>
-        <w:rPr>
-          <w:rFonts w:ascii="Courier New" w:hAnsi="Courier New" w:cs="Courier New"/>
-        </w:rPr>
-        <w:t>x</w:t>
+        <w:t>x =6x</w:t>
       </w:r>
       <w:r>
         <w:rPr>
           <w:rFonts w:ascii="Courier New" w:hAnsi="Courier New" w:cs="Courier New"/>
         </w:rPr>
         <w:br/>
-        <w:t xml:space="preserve">x </w:t>
-      </w:r>
-      <w:r>
-        <w:rPr>
-          <w:rFonts w:ascii="Courier New" w:hAnsi="Courier New" w:cs="Courier New"/>
-        </w:rPr>
-        <w:t>=6</w:t>
-      </w:r>
-      <w:r>
-        <w:rPr>
-          <w:rFonts w:ascii="Courier New" w:hAnsi="Courier New" w:cs="Courier New"/>
-        </w:rPr>
-        <w:t>x</w:t>
+        <w:t>x =6x</w:t>
       </w:r>
       <w:r>
         <w:rPr>
           <w:rFonts w:ascii="Courier New" w:hAnsi="Courier New" w:cs="Courier New"/>
         </w:rPr>
         <w:br/>
-        <w:t>x  #   x</w:t>
+      </w:r>
+      <w:proofErr w:type="gramStart"/>
+      <w:r>
+        <w:rPr>
+          <w:rFonts w:ascii="Courier New" w:hAnsi="Courier New" w:cs="Courier New"/>
+        </w:rPr>
+        <w:t>x  #</w:t>
+      </w:r>
+      <w:proofErr w:type="gramEnd"/>
+      <w:r>
+        <w:rPr>
+          <w:rFonts w:ascii="Courier New" w:hAnsi="Courier New" w:cs="Courier New"/>
+        </w:rPr>
+        <w:t xml:space="preserve">   x</w:t>
       </w:r>
       <w:r>
         <w:rPr>
           <w:rFonts w:ascii="Courier New" w:hAnsi="Courier New" w:cs="Courier New"/>
         </w:rPr>
         <w:br/>
-      </w:r>
-      <w:r>
-        <w:rPr>
-          <w:rFonts w:ascii="Courier New" w:hAnsi="Courier New" w:cs="Courier New"/>
-        </w:rPr>
         <w:t>x=8</w:t>
       </w:r>
     </w:p>
@@ -418,11 +463,19 @@
             <w:r>
               <w:t xml:space="preserve">ll digits are reserved for the optimization listed above. That way we can have multiple digits like this: </w:t>
             </w:r>
-            <w:r>
-              <w:rPr>
-                <w:rFonts w:ascii="Courier New" w:hAnsi="Courier New" w:cs="Courier New"/>
-              </w:rPr>
-              <w:t>zzx=10zz</w:t>
+            <w:proofErr w:type="spellStart"/>
+            <w:r>
+              <w:rPr>
+                <w:rFonts w:ascii="Courier New" w:hAnsi="Courier New" w:cs="Courier New"/>
+              </w:rPr>
+              <w:t>zzx</w:t>
+            </w:r>
+            <w:proofErr w:type="spellEnd"/>
+            <w:r>
+              <w:rPr>
+                <w:rFonts w:ascii="Courier New" w:hAnsi="Courier New" w:cs="Courier New"/>
+              </w:rPr>
+              <w:t>=10zz</w:t>
             </w:r>
           </w:p>
         </w:tc>
@@ -848,12 +901,10 @@
     <w:p>
       <w:r>
         <w:br/>
+        <w:t>To be continued…</w:t>
       </w:r>
       <w:bookmarkStart w:id="0" w:name="_GoBack"/>
       <w:bookmarkEnd w:id="0"/>
-      <w:r>
-        <w:t>To be continued…</w:t>
-      </w:r>
     </w:p>
     <w:sectPr>
       <w:pgSz w:w="12240" w:h="15840"/>

</xml_diff>